<commit_message>
Update spec in status meeting
</commit_message>
<xml_diff>
--- a/docs/Specification.docx
+++ b/docs/Specification.docx
@@ -6,7 +6,6 @@
       <w:pPr>
         <w:jc w:val="center"/>
         <w:rPr>
-          <w:rFonts w:hint="eastAsia"/>
           <w:b/>
           <w:sz w:val="48"/>
         </w:rPr>
@@ -21,11 +20,6 @@
       </w:r>
     </w:p>
     <w:p>
-      <w:pPr>
-        <w:rPr>
-          <w:rFonts w:hint="eastAsia"/>
-        </w:rPr>
-      </w:pPr>
       <w:r>
         <w:rPr>
           <w:rFonts w:hint="eastAsia"/>
@@ -39,15 +33,35 @@
         <w:rPr>
           <w:rFonts w:hint="eastAsia"/>
         </w:rPr>
-        <w:t xml:space="preserve"> V1.0</w:t>
-      </w:r>
-    </w:p>
-    <w:p>
-      <w:pPr>
-        <w:rPr>
-          <w:rFonts w:hint="eastAsia"/>
-        </w:rPr>
-      </w:pPr>
+        <w:t xml:space="preserve"> </w:t>
+      </w:r>
+      <w:del w:id="0" w:author="zhanglo" w:date="2012-09-21T15:40:00Z">
+        <w:r>
+          <w:rPr>
+            <w:rFonts w:hint="eastAsia"/>
+          </w:rPr>
+          <w:delText>V1</w:delText>
+        </w:r>
+      </w:del>
+      <w:ins w:id="1" w:author="zhanglo" w:date="2012-09-21T15:40:00Z">
+        <w:r>
+          <w:rPr>
+            <w:rFonts w:hint="eastAsia"/>
+          </w:rPr>
+          <w:t>V</w:t>
+        </w:r>
+        <w:r>
+          <w:t>2</w:t>
+        </w:r>
+      </w:ins>
+      <w:r>
+        <w:rPr>
+          <w:rFonts w:hint="eastAsia"/>
+        </w:rPr>
+        <w:t>.0</w:t>
+      </w:r>
+    </w:p>
+    <w:p>
       <w:r>
         <w:rPr>
           <w:rFonts w:hint="eastAsia"/>
@@ -65,11 +79,6 @@
       </w:r>
     </w:p>
     <w:p>
-      <w:pPr>
-        <w:rPr>
-          <w:rFonts w:hint="eastAsia"/>
-        </w:rPr>
-      </w:pPr>
       <w:r>
         <w:rPr>
           <w:rFonts w:hint="eastAsia"/>
@@ -90,11 +99,6 @@
       </w:r>
     </w:p>
     <w:p>
-      <w:pPr>
-        <w:rPr>
-          <w:rFonts w:hint="eastAsia"/>
-        </w:rPr>
-      </w:pPr>
       <w:r>
         <w:rPr>
           <w:rFonts w:hint="eastAsia"/>
@@ -112,16 +116,12 @@
       </w:r>
     </w:p>
     <w:p>
-      <w:pPr>
-        <w:rPr>
-          <w:rFonts w:hint="eastAsia"/>
-        </w:rPr>
-      </w:pPr>
-    </w:p>
-    <w:p>
-      <w:pPr>
-        <w:rPr>
-          <w:rFonts w:hint="eastAsia"/>
+      <w:bookmarkStart w:id="2" w:name="_GoBack"/>
+      <w:bookmarkEnd w:id="2"/>
+    </w:p>
+    <w:p>
+      <w:pPr>
+        <w:rPr>
           <w:b/>
         </w:rPr>
       </w:pPr>
@@ -134,11 +134,6 @@
       </w:r>
     </w:p>
     <w:p>
-      <w:pPr>
-        <w:rPr>
-          <w:rFonts w:hint="eastAsia"/>
-        </w:rPr>
-      </w:pPr>
       <w:r>
         <w:rPr>
           <w:rFonts w:hint="eastAsia"/>
@@ -241,20 +236,11 @@
         </w:rPr>
         <w:t>.</w:t>
       </w:r>
-      <w:bookmarkStart w:id="0" w:name="_GoBack"/>
-      <w:bookmarkEnd w:id="0"/>
-    </w:p>
-    <w:p>
-      <w:pPr>
-        <w:rPr>
-          <w:rFonts w:hint="eastAsia"/>
-        </w:rPr>
-      </w:pPr>
-    </w:p>
-    <w:p>
-      <w:pPr>
-        <w:rPr>
-          <w:rFonts w:hint="eastAsia"/>
+    </w:p>
+    <w:p/>
+    <w:p>
+      <w:pPr>
+        <w:rPr>
           <w:b/>
         </w:rPr>
       </w:pPr>
@@ -274,11 +260,6 @@
       </w:r>
     </w:p>
     <w:p>
-      <w:pPr>
-        <w:rPr>
-          <w:rFonts w:hint="eastAsia"/>
-        </w:rPr>
-      </w:pPr>
       <w:r>
         <w:rPr>
           <w:rFonts w:hint="eastAsia"/>
@@ -487,19 +468,8 @@
         <w:t>electing team members for king team.</w:t>
       </w:r>
     </w:p>
-    <w:p>
-      <w:pPr>
-        <w:rPr>
-          <w:rFonts w:hint="eastAsia"/>
-        </w:rPr>
-      </w:pPr>
-    </w:p>
-    <w:p>
-      <w:pPr>
-        <w:rPr>
-          <w:rFonts w:hint="eastAsia"/>
-        </w:rPr>
-      </w:pPr>
+    <w:p/>
+    <w:p>
       <w:r>
         <w:t>A</w:t>
       </w:r>
@@ -570,19 +540,8 @@
         <w:t xml:space="preserve"> as the prototype.</w:t>
       </w:r>
     </w:p>
-    <w:p>
-      <w:pPr>
-        <w:rPr>
-          <w:rFonts w:hint="eastAsia"/>
-        </w:rPr>
-      </w:pPr>
-    </w:p>
-    <w:p>
-      <w:pPr>
-        <w:rPr>
-          <w:rFonts w:hint="eastAsia"/>
-        </w:rPr>
-      </w:pPr>
+    <w:p/>
+    <w:p>
       <w:r>
         <w:rPr>
           <w:rFonts w:hint="eastAsia"/>
@@ -593,6 +552,7 @@
     <w:p>
       <w:pPr>
         <w:rPr>
+          <w:ins w:id="3" w:author="zhanglo" w:date="2012-09-21T15:22:00Z"/>
           <w:rFonts w:hint="eastAsia"/>
         </w:rPr>
       </w:pPr>
@@ -606,13 +566,66 @@
         <w:rPr>
           <w:rFonts w:hint="eastAsia"/>
         </w:rPr>
-        <w:t xml:space="preserve"> Players - first version requires 5 players, later, player can customize the player number and the rule can adjust accordingly.</w:t>
-      </w:r>
-    </w:p>
-    <w:p>
-      <w:pPr>
-        <w:rPr>
-          <w:rFonts w:hint="eastAsia"/>
+        <w:t xml:space="preserve"> Players - first version requires </w:t>
+      </w:r>
+      <w:del w:id="4" w:author="zhanglo" w:date="2012-09-21T15:21:00Z">
+        <w:r>
+          <w:rPr>
+            <w:rFonts w:hint="eastAsia"/>
+          </w:rPr>
+          <w:delText xml:space="preserve">5 </w:delText>
+        </w:r>
+      </w:del>
+      <w:ins w:id="5" w:author="zhanglo" w:date="2012-09-21T15:21:00Z">
+        <w:r>
+          <w:rPr>
+            <w:rFonts w:hint="eastAsia"/>
+          </w:rPr>
+          <w:t>3</w:t>
+        </w:r>
+        <w:r>
+          <w:rPr>
+            <w:rFonts w:hint="eastAsia"/>
+          </w:rPr>
+          <w:t xml:space="preserve"> </w:t>
+        </w:r>
+      </w:ins>
+      <w:r>
+        <w:rPr>
+          <w:rFonts w:hint="eastAsia"/>
+        </w:rPr>
+        <w:t>players, later, player can customize the player number and the rule can adjust accordingly.</w:t>
+      </w:r>
+    </w:p>
+    <w:p>
+      <w:pPr>
+        <w:pStyle w:val="ListParagraph"/>
+        <w:numPr>
+          <w:ilvl w:val="0"/>
+          <w:numId w:val="1"/>
+        </w:numPr>
+        <w:pPrChange w:id="6" w:author="zhanglo" w:date="2012-09-21T15:22:00Z">
+          <w:pPr/>
+        </w:pPrChange>
+      </w:pPr>
+      <w:ins w:id="7" w:author="zhanglo" w:date="2012-09-21T15:22:00Z">
+        <w:r>
+          <w:t xml:space="preserve">Basic information (user id, name, </w:t>
+        </w:r>
+        <w:proofErr w:type="spellStart"/>
+        <w:r>
+          <w:t>etc</w:t>
+        </w:r>
+        <w:proofErr w:type="spellEnd"/>
+        <w:r>
+          <w:t>)</w:t>
+        </w:r>
+      </w:ins>
+    </w:p>
+    <w:p>
+      <w:pPr>
+        <w:rPr>
+          <w:ins w:id="8" w:author="zhanglo" w:date="2012-09-21T15:24:00Z"/>
         </w:rPr>
       </w:pPr>
       <w:r>
@@ -624,8 +637,33 @@
     </w:p>
     <w:p>
       <w:pPr>
-        <w:rPr>
-          <w:rFonts w:hint="eastAsia"/>
+        <w:pStyle w:val="ListParagraph"/>
+        <w:numPr>
+          <w:ilvl w:val="0"/>
+          <w:numId w:val="2"/>
+        </w:numPr>
+        <w:pPrChange w:id="9" w:author="zhanglo" w:date="2012-09-21T15:24:00Z">
+          <w:pPr/>
+        </w:pPrChange>
+      </w:pPr>
+      <w:ins w:id="10" w:author="zhanglo" w:date="2012-09-21T15:24:00Z">
+        <w:r>
+          <w:t xml:space="preserve">Workflow to group players (2 </w:t>
+        </w:r>
+        <w:proofErr w:type="spellStart"/>
+        <w:r>
+          <w:t>vs</w:t>
+        </w:r>
+        <w:proofErr w:type="spellEnd"/>
+        <w:r>
+          <w:t xml:space="preserve"> 1)</w:t>
+        </w:r>
+      </w:ins>
+    </w:p>
+    <w:p>
+      <w:pPr>
+        <w:rPr>
+          <w:ins w:id="11" w:author="zhanglo" w:date="2012-09-21T15:24:00Z"/>
         </w:rPr>
       </w:pPr>
       <w:r>
@@ -651,8 +689,25 @@
     </w:p>
     <w:p>
       <w:pPr>
-        <w:rPr>
-          <w:rFonts w:hint="eastAsia"/>
+        <w:pStyle w:val="ListParagraph"/>
+        <w:numPr>
+          <w:ilvl w:val="0"/>
+          <w:numId w:val="3"/>
+        </w:numPr>
+        <w:pPrChange w:id="12" w:author="zhanglo" w:date="2012-09-21T15:24:00Z">
+          <w:pPr/>
+        </w:pPrChange>
+      </w:pPr>
+      <w:ins w:id="13" w:author="zhanglo" w:date="2012-09-21T15:25:00Z">
+        <w:r>
+          <w:t>Timer</w:t>
+        </w:r>
+      </w:ins>
+    </w:p>
+    <w:p>
+      <w:pPr>
+        <w:rPr>
+          <w:ins w:id="14" w:author="zhanglo" w:date="2012-09-21T15:25:00Z"/>
         </w:rPr>
       </w:pPr>
       <w:r>
@@ -708,10 +763,22 @@
     </w:p>
     <w:p>
       <w:pPr>
-        <w:rPr>
-          <w:rFonts w:hint="eastAsia"/>
-        </w:rPr>
-      </w:pPr>
+        <w:pStyle w:val="ListParagraph"/>
+        <w:numPr>
+          <w:ilvl w:val="0"/>
+          <w:numId w:val="4"/>
+        </w:numPr>
+        <w:pPrChange w:id="15" w:author="zhanglo" w:date="2012-09-21T15:25:00Z">
+          <w:pPr/>
+        </w:pPrChange>
+      </w:pPr>
+      <w:ins w:id="16" w:author="zhanglo" w:date="2012-09-21T15:26:00Z">
+        <w:r>
+          <w:t>Shuffle cards</w:t>
+        </w:r>
+      </w:ins>
+    </w:p>
+    <w:p>
       <w:r>
         <w:rPr>
           <w:rFonts w:hint="eastAsia"/>
@@ -741,11 +808,6 @@
       </w:r>
     </w:p>
     <w:p>
-      <w:pPr>
-        <w:rPr>
-          <w:rFonts w:hint="eastAsia"/>
-        </w:rPr>
-      </w:pPr>
       <w:r>
         <w:rPr>
           <w:rFonts w:hint="eastAsia"/>
@@ -781,11 +843,6 @@
       </w:r>
     </w:p>
     <w:p>
-      <w:pPr>
-        <w:rPr>
-          <w:rFonts w:hint="eastAsia"/>
-        </w:rPr>
-      </w:pPr>
       <w:r>
         <w:rPr>
           <w:rFonts w:hint="eastAsia"/>
@@ -807,26 +864,9 @@
       </w:r>
       <w:proofErr w:type="gramEnd"/>
     </w:p>
-    <w:p>
-      <w:pPr>
-        <w:rPr>
-          <w:rFonts w:hint="eastAsia"/>
-        </w:rPr>
-      </w:pPr>
-    </w:p>
-    <w:p>
-      <w:pPr>
-        <w:rPr>
-          <w:rFonts w:hint="eastAsia"/>
-        </w:rPr>
-      </w:pPr>
-    </w:p>
-    <w:p>
-      <w:pPr>
-        <w:rPr>
-          <w:rFonts w:hint="eastAsia"/>
-        </w:rPr>
-      </w:pPr>
+    <w:p/>
+    <w:p/>
+    <w:p>
       <w:r>
         <w:rPr>
           <w:rFonts w:hint="eastAsia"/>
@@ -855,19 +895,8 @@
         <w:t>, will record a video.</w:t>
       </w:r>
     </w:p>
-    <w:p>
-      <w:pPr>
-        <w:rPr>
-          <w:rFonts w:hint="eastAsia"/>
-        </w:rPr>
-      </w:pPr>
-    </w:p>
-    <w:p>
-      <w:pPr>
-        <w:rPr>
-          <w:rFonts w:hint="eastAsia"/>
-        </w:rPr>
-      </w:pPr>
+    <w:p/>
+    <w:p>
       <w:r>
         <w:rPr>
           <w:rFonts w:hint="eastAsia"/>
@@ -875,68 +904,15 @@
         <w:tab/>
       </w:r>
     </w:p>
-    <w:p>
-      <w:pPr>
-        <w:rPr>
-          <w:rFonts w:hint="eastAsia"/>
-        </w:rPr>
-      </w:pPr>
-    </w:p>
-    <w:p>
-      <w:pPr>
-        <w:rPr>
-          <w:rFonts w:hint="eastAsia"/>
-        </w:rPr>
-      </w:pPr>
-    </w:p>
-    <w:p>
-      <w:pPr>
-        <w:rPr>
-          <w:rFonts w:hint="eastAsia"/>
-        </w:rPr>
-      </w:pPr>
-    </w:p>
-    <w:p>
-      <w:pPr>
-        <w:rPr>
-          <w:rFonts w:hint="eastAsia"/>
-        </w:rPr>
-      </w:pPr>
-    </w:p>
-    <w:p>
-      <w:pPr>
-        <w:rPr>
-          <w:rFonts w:hint="eastAsia"/>
-        </w:rPr>
-      </w:pPr>
-    </w:p>
-    <w:p>
-      <w:pPr>
-        <w:rPr>
-          <w:rFonts w:hint="eastAsia"/>
-        </w:rPr>
-      </w:pPr>
-    </w:p>
-    <w:p>
-      <w:pPr>
-        <w:rPr>
-          <w:rFonts w:hint="eastAsia"/>
-        </w:rPr>
-      </w:pPr>
-    </w:p>
-    <w:p>
-      <w:pPr>
-        <w:rPr>
-          <w:rFonts w:hint="eastAsia"/>
-        </w:rPr>
-      </w:pPr>
-    </w:p>
-    <w:p>
-      <w:pPr>
-        <w:rPr>
-          <w:rFonts w:hint="eastAsia"/>
-        </w:rPr>
-      </w:pPr>
+    <w:p/>
+    <w:p/>
+    <w:p/>
+    <w:p/>
+    <w:p/>
+    <w:p/>
+    <w:p/>
+    <w:p/>
+    <w:p>
       <w:r>
         <w:rPr>
           <w:rFonts w:hint="eastAsia"/>
@@ -968,7 +944,7 @@
                     </pic:cNvPicPr>
                   </pic:nvPicPr>
                   <pic:blipFill>
-                    <a:blip r:embed="rId5">
+                    <a:blip r:embed="rId6">
                       <a:extLst>
                         <a:ext uri="{28A0092B-C50C-407E-A947-70E740481C1C}">
                           <a14:useLocalDpi xmlns:a14="http://schemas.microsoft.com/office/drawing/2010/main" val="0"/>
@@ -1008,6 +984,379 @@
     </w:sectPr>
   </w:body>
 </w:document>
+</file>
+
+<file path=word/numbering.xml><?xml version="1.0" encoding="utf-8"?>
+<w:numbering xmlns:wpc="http://schemas.microsoft.com/office/word/2010/wordprocessingCanvas" xmlns:mc="http://schemas.openxmlformats.org/markup-compatibility/2006" xmlns:o="urn:schemas-microsoft-com:office:office" xmlns:r="http://schemas.openxmlformats.org/officeDocument/2006/relationships" xmlns:m="http://schemas.openxmlformats.org/officeDocument/2006/math" xmlns:v="urn:schemas-microsoft-com:vml" xmlns:wp14="http://schemas.microsoft.com/office/word/2010/wordprocessingDrawing" xmlns:wp="http://schemas.openxmlformats.org/drawingml/2006/wordprocessingDrawing" xmlns:w10="urn:schemas-microsoft-com:office:word" xmlns:w="http://schemas.openxmlformats.org/wordprocessingml/2006/main" xmlns:w14="http://schemas.microsoft.com/office/word/2010/wordml" xmlns:wpg="http://schemas.microsoft.com/office/word/2010/wordprocessingGroup" xmlns:wpi="http://schemas.microsoft.com/office/word/2010/wordprocessingInk" xmlns:wne="http://schemas.microsoft.com/office/word/2006/wordml" xmlns:wps="http://schemas.microsoft.com/office/word/2010/wordprocessingShape" mc:Ignorable="w14 wp14">
+  <w:abstractNum w:abstractNumId="0">
+    <w:nsid w:val="1C367CA4"/>
+    <w:multiLevelType w:val="hybridMultilevel"/>
+    <w:tmpl w:val="B8F4E2A4"/>
+    <w:lvl w:ilvl="0" w:tplc="54D2748C">
+      <w:start w:val="1"/>
+      <w:numFmt w:val="decimal"/>
+      <w:lvlText w:val="%1."/>
+      <w:lvlJc w:val="left"/>
+      <w:pPr>
+        <w:ind w:left="780" w:hanging="360"/>
+      </w:pPr>
+      <w:rPr>
+        <w:rFonts w:hint="default"/>
+      </w:rPr>
+    </w:lvl>
+    <w:lvl w:ilvl="1" w:tplc="04090019" w:tentative="1">
+      <w:start w:val="1"/>
+      <w:numFmt w:val="lowerLetter"/>
+      <w:lvlText w:val="%2."/>
+      <w:lvlJc w:val="left"/>
+      <w:pPr>
+        <w:ind w:left="1500" w:hanging="360"/>
+      </w:pPr>
+    </w:lvl>
+    <w:lvl w:ilvl="2" w:tplc="0409001B" w:tentative="1">
+      <w:start w:val="1"/>
+      <w:numFmt w:val="lowerRoman"/>
+      <w:lvlText w:val="%3."/>
+      <w:lvlJc w:val="right"/>
+      <w:pPr>
+        <w:ind w:left="2220" w:hanging="180"/>
+      </w:pPr>
+    </w:lvl>
+    <w:lvl w:ilvl="3" w:tplc="0409000F" w:tentative="1">
+      <w:start w:val="1"/>
+      <w:numFmt w:val="decimal"/>
+      <w:lvlText w:val="%4."/>
+      <w:lvlJc w:val="left"/>
+      <w:pPr>
+        <w:ind w:left="2940" w:hanging="360"/>
+      </w:pPr>
+    </w:lvl>
+    <w:lvl w:ilvl="4" w:tplc="04090019" w:tentative="1">
+      <w:start w:val="1"/>
+      <w:numFmt w:val="lowerLetter"/>
+      <w:lvlText w:val="%5."/>
+      <w:lvlJc w:val="left"/>
+      <w:pPr>
+        <w:ind w:left="3660" w:hanging="360"/>
+      </w:pPr>
+    </w:lvl>
+    <w:lvl w:ilvl="5" w:tplc="0409001B" w:tentative="1">
+      <w:start w:val="1"/>
+      <w:numFmt w:val="lowerRoman"/>
+      <w:lvlText w:val="%6."/>
+      <w:lvlJc w:val="right"/>
+      <w:pPr>
+        <w:ind w:left="4380" w:hanging="180"/>
+      </w:pPr>
+    </w:lvl>
+    <w:lvl w:ilvl="6" w:tplc="0409000F" w:tentative="1">
+      <w:start w:val="1"/>
+      <w:numFmt w:val="decimal"/>
+      <w:lvlText w:val="%7."/>
+      <w:lvlJc w:val="left"/>
+      <w:pPr>
+        <w:ind w:left="5100" w:hanging="360"/>
+      </w:pPr>
+    </w:lvl>
+    <w:lvl w:ilvl="7" w:tplc="04090019" w:tentative="1">
+      <w:start w:val="1"/>
+      <w:numFmt w:val="lowerLetter"/>
+      <w:lvlText w:val="%8."/>
+      <w:lvlJc w:val="left"/>
+      <w:pPr>
+        <w:ind w:left="5820" w:hanging="360"/>
+      </w:pPr>
+    </w:lvl>
+    <w:lvl w:ilvl="8" w:tplc="0409001B" w:tentative="1">
+      <w:start w:val="1"/>
+      <w:numFmt w:val="lowerRoman"/>
+      <w:lvlText w:val="%9."/>
+      <w:lvlJc w:val="right"/>
+      <w:pPr>
+        <w:ind w:left="6540" w:hanging="180"/>
+      </w:pPr>
+    </w:lvl>
+  </w:abstractNum>
+  <w:abstractNum w:abstractNumId="1">
+    <w:nsid w:val="2E0E0EC9"/>
+    <w:multiLevelType w:val="hybridMultilevel"/>
+    <w:tmpl w:val="8F486A10"/>
+    <w:lvl w:ilvl="0" w:tplc="3DF2FF4C">
+      <w:start w:val="1"/>
+      <w:numFmt w:val="decimal"/>
+      <w:lvlText w:val="%1."/>
+      <w:lvlJc w:val="left"/>
+      <w:pPr>
+        <w:ind w:left="780" w:hanging="360"/>
+      </w:pPr>
+      <w:rPr>
+        <w:rFonts w:hint="default"/>
+      </w:rPr>
+    </w:lvl>
+    <w:lvl w:ilvl="1" w:tplc="04090019" w:tentative="1">
+      <w:start w:val="1"/>
+      <w:numFmt w:val="lowerLetter"/>
+      <w:lvlText w:val="%2."/>
+      <w:lvlJc w:val="left"/>
+      <w:pPr>
+        <w:ind w:left="1500" w:hanging="360"/>
+      </w:pPr>
+    </w:lvl>
+    <w:lvl w:ilvl="2" w:tplc="0409001B" w:tentative="1">
+      <w:start w:val="1"/>
+      <w:numFmt w:val="lowerRoman"/>
+      <w:lvlText w:val="%3."/>
+      <w:lvlJc w:val="right"/>
+      <w:pPr>
+        <w:ind w:left="2220" w:hanging="180"/>
+      </w:pPr>
+    </w:lvl>
+    <w:lvl w:ilvl="3" w:tplc="0409000F" w:tentative="1">
+      <w:start w:val="1"/>
+      <w:numFmt w:val="decimal"/>
+      <w:lvlText w:val="%4."/>
+      <w:lvlJc w:val="left"/>
+      <w:pPr>
+        <w:ind w:left="2940" w:hanging="360"/>
+      </w:pPr>
+    </w:lvl>
+    <w:lvl w:ilvl="4" w:tplc="04090019" w:tentative="1">
+      <w:start w:val="1"/>
+      <w:numFmt w:val="lowerLetter"/>
+      <w:lvlText w:val="%5."/>
+      <w:lvlJc w:val="left"/>
+      <w:pPr>
+        <w:ind w:left="3660" w:hanging="360"/>
+      </w:pPr>
+    </w:lvl>
+    <w:lvl w:ilvl="5" w:tplc="0409001B" w:tentative="1">
+      <w:start w:val="1"/>
+      <w:numFmt w:val="lowerRoman"/>
+      <w:lvlText w:val="%6."/>
+      <w:lvlJc w:val="right"/>
+      <w:pPr>
+        <w:ind w:left="4380" w:hanging="180"/>
+      </w:pPr>
+    </w:lvl>
+    <w:lvl w:ilvl="6" w:tplc="0409000F" w:tentative="1">
+      <w:start w:val="1"/>
+      <w:numFmt w:val="decimal"/>
+      <w:lvlText w:val="%7."/>
+      <w:lvlJc w:val="left"/>
+      <w:pPr>
+        <w:ind w:left="5100" w:hanging="360"/>
+      </w:pPr>
+    </w:lvl>
+    <w:lvl w:ilvl="7" w:tplc="04090019" w:tentative="1">
+      <w:start w:val="1"/>
+      <w:numFmt w:val="lowerLetter"/>
+      <w:lvlText w:val="%8."/>
+      <w:lvlJc w:val="left"/>
+      <w:pPr>
+        <w:ind w:left="5820" w:hanging="360"/>
+      </w:pPr>
+    </w:lvl>
+    <w:lvl w:ilvl="8" w:tplc="0409001B" w:tentative="1">
+      <w:start w:val="1"/>
+      <w:numFmt w:val="lowerRoman"/>
+      <w:lvlText w:val="%9."/>
+      <w:lvlJc w:val="right"/>
+      <w:pPr>
+        <w:ind w:left="6540" w:hanging="180"/>
+      </w:pPr>
+    </w:lvl>
+  </w:abstractNum>
+  <w:abstractNum w:abstractNumId="2">
+    <w:nsid w:val="31C50AF3"/>
+    <w:multiLevelType w:val="hybridMultilevel"/>
+    <w:tmpl w:val="03B6CBD2"/>
+    <w:lvl w:ilvl="0" w:tplc="0409000F">
+      <w:start w:val="1"/>
+      <w:numFmt w:val="decimal"/>
+      <w:lvlText w:val="%1."/>
+      <w:lvlJc w:val="left"/>
+      <w:pPr>
+        <w:ind w:left="720" w:hanging="360"/>
+      </w:pPr>
+      <w:rPr>
+        <w:rFonts w:hint="default"/>
+      </w:rPr>
+    </w:lvl>
+    <w:lvl w:ilvl="1" w:tplc="04090019" w:tentative="1">
+      <w:start w:val="1"/>
+      <w:numFmt w:val="lowerLetter"/>
+      <w:lvlText w:val="%2."/>
+      <w:lvlJc w:val="left"/>
+      <w:pPr>
+        <w:ind w:left="1440" w:hanging="360"/>
+      </w:pPr>
+    </w:lvl>
+    <w:lvl w:ilvl="2" w:tplc="0409001B" w:tentative="1">
+      <w:start w:val="1"/>
+      <w:numFmt w:val="lowerRoman"/>
+      <w:lvlText w:val="%3."/>
+      <w:lvlJc w:val="right"/>
+      <w:pPr>
+        <w:ind w:left="2160" w:hanging="180"/>
+      </w:pPr>
+    </w:lvl>
+    <w:lvl w:ilvl="3" w:tplc="0409000F" w:tentative="1">
+      <w:start w:val="1"/>
+      <w:numFmt w:val="decimal"/>
+      <w:lvlText w:val="%4."/>
+      <w:lvlJc w:val="left"/>
+      <w:pPr>
+        <w:ind w:left="2880" w:hanging="360"/>
+      </w:pPr>
+    </w:lvl>
+    <w:lvl w:ilvl="4" w:tplc="04090019" w:tentative="1">
+      <w:start w:val="1"/>
+      <w:numFmt w:val="lowerLetter"/>
+      <w:lvlText w:val="%5."/>
+      <w:lvlJc w:val="left"/>
+      <w:pPr>
+        <w:ind w:left="3600" w:hanging="360"/>
+      </w:pPr>
+    </w:lvl>
+    <w:lvl w:ilvl="5" w:tplc="0409001B" w:tentative="1">
+      <w:start w:val="1"/>
+      <w:numFmt w:val="lowerRoman"/>
+      <w:lvlText w:val="%6."/>
+      <w:lvlJc w:val="right"/>
+      <w:pPr>
+        <w:ind w:left="4320" w:hanging="180"/>
+      </w:pPr>
+    </w:lvl>
+    <w:lvl w:ilvl="6" w:tplc="0409000F" w:tentative="1">
+      <w:start w:val="1"/>
+      <w:numFmt w:val="decimal"/>
+      <w:lvlText w:val="%7."/>
+      <w:lvlJc w:val="left"/>
+      <w:pPr>
+        <w:ind w:left="5040" w:hanging="360"/>
+      </w:pPr>
+    </w:lvl>
+    <w:lvl w:ilvl="7" w:tplc="04090019" w:tentative="1">
+      <w:start w:val="1"/>
+      <w:numFmt w:val="lowerLetter"/>
+      <w:lvlText w:val="%8."/>
+      <w:lvlJc w:val="left"/>
+      <w:pPr>
+        <w:ind w:left="5760" w:hanging="360"/>
+      </w:pPr>
+    </w:lvl>
+    <w:lvl w:ilvl="8" w:tplc="0409001B" w:tentative="1">
+      <w:start w:val="1"/>
+      <w:numFmt w:val="lowerRoman"/>
+      <w:lvlText w:val="%9."/>
+      <w:lvlJc w:val="right"/>
+      <w:pPr>
+        <w:ind w:left="6480" w:hanging="180"/>
+      </w:pPr>
+    </w:lvl>
+  </w:abstractNum>
+  <w:abstractNum w:abstractNumId="3">
+    <w:nsid w:val="49D24206"/>
+    <w:multiLevelType w:val="hybridMultilevel"/>
+    <w:tmpl w:val="B566B388"/>
+    <w:lvl w:ilvl="0" w:tplc="0D165CD4">
+      <w:start w:val="1"/>
+      <w:numFmt w:val="decimal"/>
+      <w:lvlText w:val="%1."/>
+      <w:lvlJc w:val="left"/>
+      <w:pPr>
+        <w:ind w:left="780" w:hanging="360"/>
+      </w:pPr>
+      <w:rPr>
+        <w:rFonts w:hint="default"/>
+      </w:rPr>
+    </w:lvl>
+    <w:lvl w:ilvl="1" w:tplc="04090019" w:tentative="1">
+      <w:start w:val="1"/>
+      <w:numFmt w:val="lowerLetter"/>
+      <w:lvlText w:val="%2."/>
+      <w:lvlJc w:val="left"/>
+      <w:pPr>
+        <w:ind w:left="1500" w:hanging="360"/>
+      </w:pPr>
+    </w:lvl>
+    <w:lvl w:ilvl="2" w:tplc="0409001B" w:tentative="1">
+      <w:start w:val="1"/>
+      <w:numFmt w:val="lowerRoman"/>
+      <w:lvlText w:val="%3."/>
+      <w:lvlJc w:val="right"/>
+      <w:pPr>
+        <w:ind w:left="2220" w:hanging="180"/>
+      </w:pPr>
+    </w:lvl>
+    <w:lvl w:ilvl="3" w:tplc="0409000F" w:tentative="1">
+      <w:start w:val="1"/>
+      <w:numFmt w:val="decimal"/>
+      <w:lvlText w:val="%4."/>
+      <w:lvlJc w:val="left"/>
+      <w:pPr>
+        <w:ind w:left="2940" w:hanging="360"/>
+      </w:pPr>
+    </w:lvl>
+    <w:lvl w:ilvl="4" w:tplc="04090019" w:tentative="1">
+      <w:start w:val="1"/>
+      <w:numFmt w:val="lowerLetter"/>
+      <w:lvlText w:val="%5."/>
+      <w:lvlJc w:val="left"/>
+      <w:pPr>
+        <w:ind w:left="3660" w:hanging="360"/>
+      </w:pPr>
+    </w:lvl>
+    <w:lvl w:ilvl="5" w:tplc="0409001B" w:tentative="1">
+      <w:start w:val="1"/>
+      <w:numFmt w:val="lowerRoman"/>
+      <w:lvlText w:val="%6."/>
+      <w:lvlJc w:val="right"/>
+      <w:pPr>
+        <w:ind w:left="4380" w:hanging="180"/>
+      </w:pPr>
+    </w:lvl>
+    <w:lvl w:ilvl="6" w:tplc="0409000F" w:tentative="1">
+      <w:start w:val="1"/>
+      <w:numFmt w:val="decimal"/>
+      <w:lvlText w:val="%7."/>
+      <w:lvlJc w:val="left"/>
+      <w:pPr>
+        <w:ind w:left="5100" w:hanging="360"/>
+      </w:pPr>
+    </w:lvl>
+    <w:lvl w:ilvl="7" w:tplc="04090019" w:tentative="1">
+      <w:start w:val="1"/>
+      <w:numFmt w:val="lowerLetter"/>
+      <w:lvlText w:val="%8."/>
+      <w:lvlJc w:val="left"/>
+      <w:pPr>
+        <w:ind w:left="5820" w:hanging="360"/>
+      </w:pPr>
+    </w:lvl>
+    <w:lvl w:ilvl="8" w:tplc="0409001B" w:tentative="1">
+      <w:start w:val="1"/>
+      <w:numFmt w:val="lowerRoman"/>
+      <w:lvlText w:val="%9."/>
+      <w:lvlJc w:val="right"/>
+      <w:pPr>
+        <w:ind w:left="6540" w:hanging="180"/>
+      </w:pPr>
+    </w:lvl>
+  </w:abstractNum>
+  <w:num w:numId="1">
+    <w:abstractNumId w:val="3"/>
+  </w:num>
+  <w:num w:numId="2">
+    <w:abstractNumId w:val="1"/>
+  </w:num>
+  <w:num w:numId="3">
+    <w:abstractNumId w:val="0"/>
+  </w:num>
+  <w:num w:numId="4">
+    <w:abstractNumId w:val="2"/>
+  </w:num>
+</w:numbering>
 </file>
 
 <file path=word/styles.xml><?xml version="1.0" encoding="utf-8"?>
@@ -1163,7 +1512,7 @@
     <w:lsdException w:name="Bibliography" w:uiPriority="37"/>
     <w:lsdException w:name="TOC Heading" w:uiPriority="39" w:qFormat="1"/>
   </w:latentStyles>
-  <w:style w:type="paragraph" w:default="1" w:styleId="a">
+  <w:style w:type="paragraph" w:default="1" w:styleId="Normal">
     <w:name w:val="Normal"/>
     <w:qFormat/>
     <w:pPr>
@@ -1171,13 +1520,13 @@
       <w:jc w:val="both"/>
     </w:pPr>
   </w:style>
-  <w:style w:type="character" w:default="1" w:styleId="a0">
+  <w:style w:type="character" w:default="1" w:styleId="DefaultParagraphFont">
     <w:name w:val="Default Paragraph Font"/>
     <w:uiPriority w:val="1"/>
     <w:semiHidden/>
     <w:unhideWhenUsed/>
   </w:style>
-  <w:style w:type="table" w:default="1" w:styleId="a1">
+  <w:style w:type="table" w:default="1" w:styleId="TableNormal">
     <w:name w:val="Normal Table"/>
     <w:uiPriority w:val="99"/>
     <w:semiHidden/>
@@ -1192,15 +1541,15 @@
       </w:tblCellMar>
     </w:tblPr>
   </w:style>
-  <w:style w:type="numbering" w:default="1" w:styleId="a2">
+  <w:style w:type="numbering" w:default="1" w:styleId="NoList">
     <w:name w:val="No List"/>
     <w:uiPriority w:val="99"/>
     <w:semiHidden/>
     <w:unhideWhenUsed/>
   </w:style>
-  <w:style w:type="table" w:styleId="a3">
+  <w:style w:type="table" w:styleId="TableGrid">
     <w:name w:val="Table Grid"/>
-    <w:basedOn w:val="a1"/>
+    <w:basedOn w:val="TableNormal"/>
     <w:uiPriority w:val="59"/>
     <w:rsid w:val="00CE634A"/>
     <w:tblPr>
@@ -1221,10 +1570,10 @@
       </w:tblCellMar>
     </w:tblPr>
   </w:style>
-  <w:style w:type="paragraph" w:styleId="a4">
+  <w:style w:type="paragraph" w:styleId="BalloonText">
     <w:name w:val="Balloon Text"/>
-    <w:basedOn w:val="a"/>
-    <w:link w:val="Char"/>
+    <w:basedOn w:val="Normal"/>
+    <w:link w:val="BalloonTextChar"/>
     <w:uiPriority w:val="99"/>
     <w:semiHidden/>
     <w:unhideWhenUsed/>
@@ -1234,10 +1583,10 @@
       <w:szCs w:val="18"/>
     </w:rPr>
   </w:style>
-  <w:style w:type="character" w:customStyle="1" w:styleId="Char">
-    <w:name w:val="批注框文本 Char"/>
-    <w:basedOn w:val="a0"/>
-    <w:link w:val="a4"/>
+  <w:style w:type="character" w:customStyle="1" w:styleId="BalloonTextChar">
+    <w:name w:val="Balloon Text Char"/>
+    <w:basedOn w:val="DefaultParagraphFont"/>
+    <w:link w:val="BalloonText"/>
     <w:uiPriority w:val="99"/>
     <w:semiHidden/>
     <w:rsid w:val="00F97026"/>
@@ -1245,6 +1594,17 @@
       <w:sz w:val="18"/>
       <w:szCs w:val="18"/>
     </w:rPr>
+  </w:style>
+  <w:style w:type="paragraph" w:styleId="ListParagraph">
+    <w:name w:val="List Paragraph"/>
+    <w:basedOn w:val="Normal"/>
+    <w:uiPriority w:val="34"/>
+    <w:qFormat/>
+    <w:rsid w:val="00865427"/>
+    <w:pPr>
+      <w:ind w:left="720"/>
+      <w:contextualSpacing/>
+    </w:pPr>
   </w:style>
 </w:styles>
 </file>
@@ -1402,7 +1762,7 @@
     <w:lsdException w:name="Bibliography" w:uiPriority="37"/>
     <w:lsdException w:name="TOC Heading" w:uiPriority="39" w:qFormat="1"/>
   </w:latentStyles>
-  <w:style w:type="paragraph" w:default="1" w:styleId="a">
+  <w:style w:type="paragraph" w:default="1" w:styleId="Normal">
     <w:name w:val="Normal"/>
     <w:qFormat/>
     <w:pPr>
@@ -1410,13 +1770,13 @@
       <w:jc w:val="both"/>
     </w:pPr>
   </w:style>
-  <w:style w:type="character" w:default="1" w:styleId="a0">
+  <w:style w:type="character" w:default="1" w:styleId="DefaultParagraphFont">
     <w:name w:val="Default Paragraph Font"/>
     <w:uiPriority w:val="1"/>
     <w:semiHidden/>
     <w:unhideWhenUsed/>
   </w:style>
-  <w:style w:type="table" w:default="1" w:styleId="a1">
+  <w:style w:type="table" w:default="1" w:styleId="TableNormal">
     <w:name w:val="Normal Table"/>
     <w:uiPriority w:val="99"/>
     <w:semiHidden/>
@@ -1431,15 +1791,15 @@
       </w:tblCellMar>
     </w:tblPr>
   </w:style>
-  <w:style w:type="numbering" w:default="1" w:styleId="a2">
+  <w:style w:type="numbering" w:default="1" w:styleId="NoList">
     <w:name w:val="No List"/>
     <w:uiPriority w:val="99"/>
     <w:semiHidden/>
     <w:unhideWhenUsed/>
   </w:style>
-  <w:style w:type="table" w:styleId="a3">
+  <w:style w:type="table" w:styleId="TableGrid">
     <w:name w:val="Table Grid"/>
-    <w:basedOn w:val="a1"/>
+    <w:basedOn w:val="TableNormal"/>
     <w:uiPriority w:val="59"/>
     <w:rsid w:val="00CE634A"/>
     <w:tblPr>
@@ -1460,10 +1820,10 @@
       </w:tblCellMar>
     </w:tblPr>
   </w:style>
-  <w:style w:type="paragraph" w:styleId="a4">
+  <w:style w:type="paragraph" w:styleId="BalloonText">
     <w:name w:val="Balloon Text"/>
-    <w:basedOn w:val="a"/>
-    <w:link w:val="Char"/>
+    <w:basedOn w:val="Normal"/>
+    <w:link w:val="BalloonTextChar"/>
     <w:uiPriority w:val="99"/>
     <w:semiHidden/>
     <w:unhideWhenUsed/>
@@ -1473,10 +1833,10 @@
       <w:szCs w:val="18"/>
     </w:rPr>
   </w:style>
-  <w:style w:type="character" w:customStyle="1" w:styleId="Char">
-    <w:name w:val="批注框文本 Char"/>
-    <w:basedOn w:val="a0"/>
-    <w:link w:val="a4"/>
+  <w:style w:type="character" w:customStyle="1" w:styleId="BalloonTextChar">
+    <w:name w:val="Balloon Text Char"/>
+    <w:basedOn w:val="DefaultParagraphFont"/>
+    <w:link w:val="BalloonText"/>
     <w:uiPriority w:val="99"/>
     <w:semiHidden/>
     <w:rsid w:val="00F97026"/>
@@ -1484,6 +1844,17 @@
       <w:sz w:val="18"/>
       <w:szCs w:val="18"/>
     </w:rPr>
+  </w:style>
+  <w:style w:type="paragraph" w:styleId="ListParagraph">
+    <w:name w:val="List Paragraph"/>
+    <w:basedOn w:val="Normal"/>
+    <w:uiPriority w:val="34"/>
+    <w:qFormat/>
+    <w:rsid w:val="00865427"/>
+    <w:pPr>
+      <w:ind w:left="720"/>
+      <w:contextualSpacing/>
+    </w:pPr>
   </w:style>
 </w:styles>
 </file>

</xml_diff>